<commit_message>
Updated for Multi threaded Server
</commit_message>
<xml_diff>
--- a/pre_webserver_assigment/stark_server_writeup.docx
+++ b/pre_webserver_assigment/stark_server_writeup.docx
@@ -2951,6 +2951,76 @@
           <w:rtl w:val="0"/>
         </w:rPr>
         <w:t xml:space="preserve">Machine : silo.soic.indiana.edu</w:t>
+      </w:r>
+    </w:p>
+    <w:p>
+      <w:pPr>
+        <w:contextualSpacing w:val="0"/>
+      </w:pPr>
+      <w:r>
+        <w:rPr>
+          <w:rFonts w:ascii="Georgia" w:cs="Georgia" w:eastAsia="Georgia" w:hAnsi="Georgia"/>
+          <w:rtl w:val="0"/>
+        </w:rPr>
+        <w:t xml:space="preserve">Multi-Threaded</w:t>
+      </w:r>
+    </w:p>
+    <w:p>
+      <w:pPr>
+        <w:contextualSpacing w:val="0"/>
+      </w:pPr>
+      <w:r>
+        <w:rPr>
+          <w:rFonts w:ascii="Georgia" w:cs="Georgia" w:eastAsia="Georgia" w:hAnsi="Georgia"/>
+          <w:rtl w:val="0"/>
+        </w:rPr>
+        <w:t xml:space="preserve">Elapsed: 31532</w:t>
+      </w:r>
+    </w:p>
+    <w:p>
+      <w:pPr>
+        <w:contextualSpacing w:val="0"/>
+      </w:pPr>
+      <w:r>
+        <w:rPr>
+          <w:rFonts w:ascii="Georgia" w:cs="Georgia" w:eastAsia="Georgia" w:hAnsi="Georgia"/>
+          <w:rtl w:val="0"/>
+        </w:rPr>
+        <w:t xml:space="preserve">[sirdas@silo client]$ ./web_client.bin localhost 20012 np test.txt </w:t>
+      </w:r>
+    </w:p>
+    <w:p>
+      <w:pPr>
+        <w:contextualSpacing w:val="0"/>
+      </w:pPr>
+      <w:r>
+        <w:rPr>
+          <w:rFonts w:ascii="Georgia" w:cs="Georgia" w:eastAsia="Georgia" w:hAnsi="Georgia"/>
+          <w:rtl w:val="0"/>
+        </w:rPr>
+        <w:t xml:space="preserve">Elapsed: 18966</w:t>
+      </w:r>
+    </w:p>
+    <w:p>
+      <w:pPr>
+        <w:contextualSpacing w:val="0"/>
+      </w:pPr>
+      <w:r>
+        <w:rPr>
+          <w:rFonts w:ascii="Georgia" w:cs="Georgia" w:eastAsia="Georgia" w:hAnsi="Georgia"/>
+          <w:rtl w:val="0"/>
+        </w:rPr>
+        <w:t xml:space="preserve">[sirdas@silo client]$ ./web_client.bin localhost 20012 np test.txt </w:t>
+      </w:r>
+    </w:p>
+    <w:p>
+      <w:pPr>
+        <w:contextualSpacing w:val="0"/>
+      </w:pPr>
+      <w:r>
+        <w:rPr>
+          <w:rtl w:val="0"/>
+        </w:rPr>
       </w:r>
     </w:p>
     <w:p>

</xml_diff>